<commit_message>
cambio de guardias 18 de abril
</commit_message>
<xml_diff>
--- a/public/word-template/recibo_pago.docx
+++ b/public/word-template/recibo_pago.docx
@@ -13,13 +13,13 @@
         <mc:AlternateContent>
           <mc:Choice Requires="wps">
             <w:drawing>
-              <wp:anchor distT="0" distB="0" distL="114300" distR="114300" simplePos="0" relativeHeight="251660288" behindDoc="0" locked="0" layoutInCell="1" allowOverlap="1" wp14:anchorId="0ED69B84" wp14:editId="7A3AF076">
+              <wp:anchor distT="0" distB="0" distL="114300" distR="114300" simplePos="0" relativeHeight="251660288" behindDoc="0" locked="0" layoutInCell="1" allowOverlap="1" wp14:anchorId="0ED69B84" wp14:editId="21989E64">
                 <wp:simplePos x="0" y="0"/>
                 <wp:positionH relativeFrom="column">
-                  <wp:posOffset>3935357</wp:posOffset>
+                  <wp:posOffset>4472423</wp:posOffset>
                 </wp:positionH>
                 <wp:positionV relativeFrom="paragraph">
-                  <wp:posOffset>-775708</wp:posOffset>
+                  <wp:posOffset>-775335</wp:posOffset>
                 </wp:positionV>
                 <wp:extent cx="2501152" cy="1349035"/>
                 <wp:effectExtent l="0" t="0" r="0" b="0"/>
@@ -50,7 +50,7 @@
                               <w:rPr>
                                 <w:b/>
                                 <w:bCs/>
-                                <w:color w:val="FFFFFF" w:themeColor="background1"/>
+                                <w:color w:val="000000" w:themeColor="text1"/>
                                 <w:sz w:val="48"/>
                                 <w:szCs w:val="48"/>
                                 <w:lang w:val="es-ES"/>
@@ -60,7 +60,7 @@
                               <w:rPr>
                                 <w:b/>
                                 <w:bCs/>
-                                <w:color w:val="FFFFFF" w:themeColor="background1"/>
+                                <w:color w:val="000000" w:themeColor="text1"/>
                                 <w:sz w:val="48"/>
                                 <w:szCs w:val="48"/>
                                 <w:lang w:val="es-ES"/>
@@ -71,7 +71,7 @@
                           <w:p>
                             <w:pPr>
                               <w:rPr>
-                                <w:color w:val="FFFFFF" w:themeColor="background1"/>
+                                <w:color w:val="000000" w:themeColor="text1"/>
                                 <w:sz w:val="32"/>
                                 <w:szCs w:val="32"/>
                                 <w:lang w:val="es-ES"/>
@@ -79,27 +79,18 @@
                             </w:pPr>
                             <w:r>
                               <w:rPr>
-                                <w:color w:val="FFFFFF" w:themeColor="background1"/>
+                                <w:color w:val="000000" w:themeColor="text1"/>
                                 <w:sz w:val="32"/>
                                 <w:szCs w:val="32"/>
                                 <w:lang w:val="es-ES"/>
                               </w:rPr>
-                              <w:t>Número:</w:t>
-                            </w:r>
-                            <w:r>
-                              <w:rPr>
-                                <w:color w:val="FFFFFF" w:themeColor="background1"/>
-                                <w:sz w:val="32"/>
-                                <w:szCs w:val="32"/>
-                                <w:lang w:val="es-ES"/>
-                              </w:rPr>
-                              <w:t xml:space="preserve"> 9</w:t>
+                              <w:t>Número: 9</w:t>
                             </w:r>
                           </w:p>
                           <w:p>
                             <w:pPr>
                               <w:rPr>
-                                <w:color w:val="FFFFFF" w:themeColor="background1"/>
+                                <w:color w:val="000000" w:themeColor="text1"/>
                                 <w:sz w:val="32"/>
                                 <w:szCs w:val="32"/>
                                 <w:lang w:val="es-ES"/>
@@ -107,7 +98,7 @@
                             </w:pPr>
                             <w:r>
                               <w:rPr>
-                                <w:color w:val="FFFFFF" w:themeColor="background1"/>
+                                <w:color w:val="000000" w:themeColor="text1"/>
                                 <w:sz w:val="32"/>
                                 <w:szCs w:val="32"/>
                                 <w:lang w:val="es-ES"/>
@@ -116,7 +107,7 @@
                             </w:r>
                             <w:r>
                               <w:rPr>
-                                <w:color w:val="FFFFFF" w:themeColor="background1"/>
+                                <w:color w:val="000000" w:themeColor="text1"/>
                                 <w:sz w:val="32"/>
                                 <w:szCs w:val="32"/>
                                 <w:lang w:val="es-ES"/>
@@ -126,7 +117,7 @@
                             <w:proofErr w:type="spellStart"/>
                             <w:r>
                               <w:rPr>
-                                <w:color w:val="FFFFFF" w:themeColor="background1"/>
+                                <w:color w:val="000000" w:themeColor="text1"/>
                                 <w:sz w:val="32"/>
                                 <w:szCs w:val="32"/>
                                 <w:lang w:val="es-ES"/>
@@ -136,7 +127,7 @@
                             <w:proofErr w:type="spellEnd"/>
                             <w:r>
                               <w:rPr>
-                                <w:color w:val="FFFFFF" w:themeColor="background1"/>
+                                <w:color w:val="000000" w:themeColor="text1"/>
                                 <w:sz w:val="32"/>
                                 <w:szCs w:val="32"/>
                                 <w:lang w:val="es-ES"/>
@@ -170,7 +161,7 @@
                 <v:stroke joinstyle="miter"/>
                 <v:path gradientshapeok="t" o:connecttype="rect"/>
               </v:shapetype>
-              <v:shape id="Cuadro de texto 8" o:spid="_x0000_s1026" type="#_x0000_t202" style="position:absolute;left:0;text-align:left;margin-left:309.85pt;margin-top:-61.1pt;width:196.95pt;height:106.2pt;z-index:251660288;visibility:visible;mso-wrap-style:square;mso-width-percent:0;mso-height-percent:0;mso-wrap-distance-left:9pt;mso-wrap-distance-top:0;mso-wrap-distance-right:9pt;mso-wrap-distance-bottom:0;mso-position-horizontal:absolute;mso-position-horizontal-relative:text;mso-position-vertical:absolute;mso-position-vertical-relative:text;mso-width-percent:0;mso-height-percent:0;mso-width-relative:margin;mso-height-relative:margin;v-text-anchor:top" o:gfxdata="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" filled="f" stroked="f" strokeweight=".5pt">
+              <v:shape id="Cuadro de texto 8" o:spid="_x0000_s1026" type="#_x0000_t202" style="position:absolute;left:0;text-align:left;margin-left:352.15pt;margin-top:-61.05pt;width:196.95pt;height:106.2pt;z-index:251660288;visibility:visible;mso-wrap-style:square;mso-width-percent:0;mso-height-percent:0;mso-wrap-distance-left:9pt;mso-wrap-distance-top:0;mso-wrap-distance-right:9pt;mso-wrap-distance-bottom:0;mso-position-horizontal:absolute;mso-position-horizontal-relative:text;mso-position-vertical:absolute;mso-position-vertical-relative:text;mso-width-percent:0;mso-height-percent:0;mso-width-relative:margin;mso-height-relative:margin;v-text-anchor:top" o:gfxdata="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" filled="f" stroked="f" strokeweight=".5pt">
                 <v:textbox>
                   <w:txbxContent>
                     <w:p>
@@ -178,7 +169,7 @@
                         <w:rPr>
                           <w:b/>
                           <w:bCs/>
-                          <w:color w:val="FFFFFF" w:themeColor="background1"/>
+                          <w:color w:val="000000" w:themeColor="text1"/>
                           <w:sz w:val="48"/>
                           <w:szCs w:val="48"/>
                           <w:lang w:val="es-ES"/>
@@ -188,7 +179,7 @@
                         <w:rPr>
                           <w:b/>
                           <w:bCs/>
-                          <w:color w:val="FFFFFF" w:themeColor="background1"/>
+                          <w:color w:val="000000" w:themeColor="text1"/>
                           <w:sz w:val="48"/>
                           <w:szCs w:val="48"/>
                           <w:lang w:val="es-ES"/>
@@ -199,7 +190,7 @@
                     <w:p>
                       <w:pPr>
                         <w:rPr>
-                          <w:color w:val="FFFFFF" w:themeColor="background1"/>
+                          <w:color w:val="000000" w:themeColor="text1"/>
                           <w:sz w:val="32"/>
                           <w:szCs w:val="32"/>
                           <w:lang w:val="es-ES"/>
@@ -207,27 +198,18 @@
                       </w:pPr>
                       <w:r>
                         <w:rPr>
-                          <w:color w:val="FFFFFF" w:themeColor="background1"/>
+                          <w:color w:val="000000" w:themeColor="text1"/>
                           <w:sz w:val="32"/>
                           <w:szCs w:val="32"/>
                           <w:lang w:val="es-ES"/>
                         </w:rPr>
-                        <w:t>Número:</w:t>
-                      </w:r>
-                      <w:r>
-                        <w:rPr>
-                          <w:color w:val="FFFFFF" w:themeColor="background1"/>
-                          <w:sz w:val="32"/>
-                          <w:szCs w:val="32"/>
-                          <w:lang w:val="es-ES"/>
-                        </w:rPr>
-                        <w:t xml:space="preserve"> 9</w:t>
+                        <w:t>Número: 9</w:t>
                       </w:r>
                     </w:p>
                     <w:p>
                       <w:pPr>
                         <w:rPr>
-                          <w:color w:val="FFFFFF" w:themeColor="background1"/>
+                          <w:color w:val="000000" w:themeColor="text1"/>
                           <w:sz w:val="32"/>
                           <w:szCs w:val="32"/>
                           <w:lang w:val="es-ES"/>
@@ -235,7 +217,7 @@
                       </w:pPr>
                       <w:r>
                         <w:rPr>
-                          <w:color w:val="FFFFFF" w:themeColor="background1"/>
+                          <w:color w:val="000000" w:themeColor="text1"/>
                           <w:sz w:val="32"/>
                           <w:szCs w:val="32"/>
                           <w:lang w:val="es-ES"/>
@@ -244,7 +226,7 @@
                       </w:r>
                       <w:r>
                         <w:rPr>
-                          <w:color w:val="FFFFFF" w:themeColor="background1"/>
+                          <w:color w:val="000000" w:themeColor="text1"/>
                           <w:sz w:val="32"/>
                           <w:szCs w:val="32"/>
                           <w:lang w:val="es-ES"/>
@@ -254,7 +236,7 @@
                       <w:proofErr w:type="spellStart"/>
                       <w:r>
                         <w:rPr>
-                          <w:color w:val="FFFFFF" w:themeColor="background1"/>
+                          <w:color w:val="000000" w:themeColor="text1"/>
                           <w:sz w:val="32"/>
                           <w:szCs w:val="32"/>
                           <w:lang w:val="es-ES"/>
@@ -264,7 +246,7 @@
                       <w:proofErr w:type="spellEnd"/>
                       <w:r>
                         <w:rPr>
-                          <w:color w:val="FFFFFF" w:themeColor="background1"/>
+                          <w:color w:val="000000" w:themeColor="text1"/>
                           <w:sz w:val="32"/>
                           <w:szCs w:val="32"/>
                           <w:lang w:val="es-ES"/>
@@ -284,7 +266,7 @@
           <w:noProof/>
         </w:rPr>
         <w:drawing>
-          <wp:anchor distT="0" distB="0" distL="114300" distR="114300" simplePos="0" relativeHeight="251662336" behindDoc="0" locked="0" layoutInCell="1" allowOverlap="1" wp14:anchorId="15E6C69F" wp14:editId="28832F79">
+          <wp:anchor distT="0" distB="0" distL="114300" distR="114300" simplePos="0" relativeHeight="251662336" behindDoc="0" locked="0" layoutInCell="1" allowOverlap="1" wp14:anchorId="15E6C69F" wp14:editId="2EBECE6A">
             <wp:simplePos x="0" y="0"/>
             <wp:positionH relativeFrom="margin">
               <wp:posOffset>-841663</wp:posOffset>
@@ -345,163 +327,6 @@
             </wp14:sizeRelV>
           </wp:anchor>
         </w:drawing>
-      </w:r>
-      <w:r>
-        <w:rPr>
-          <w:noProof/>
-        </w:rPr>
-        <mc:AlternateContent>
-          <mc:Choice Requires="wpg">
-            <w:drawing>
-              <wp:anchor distT="0" distB="0" distL="114300" distR="114300" simplePos="0" relativeHeight="251658240" behindDoc="0" locked="0" layoutInCell="1" allowOverlap="1" wp14:anchorId="1616AD73" wp14:editId="2ECCEA86">
-                <wp:simplePos x="0" y="0"/>
-                <wp:positionH relativeFrom="column">
-                  <wp:posOffset>3585845</wp:posOffset>
-                </wp:positionH>
-                <wp:positionV relativeFrom="paragraph">
-                  <wp:posOffset>-919480</wp:posOffset>
-                </wp:positionV>
-                <wp:extent cx="4740275" cy="1579880"/>
-                <wp:effectExtent l="0" t="0" r="0" b="0"/>
-                <wp:wrapNone/>
-                <wp:docPr id="7" name="Grupo 7"/>
-                <wp:cNvGraphicFramePr/>
-                <a:graphic xmlns:a="http://schemas.openxmlformats.org/drawingml/2006/main">
-                  <a:graphicData uri="http://schemas.microsoft.com/office/word/2010/wordprocessingGroup">
-                    <wpg:wgp>
-                      <wpg:cNvGrpSpPr/>
-                      <wpg:grpSpPr>
-                        <a:xfrm>
-                          <a:off x="0" y="0"/>
-                          <a:ext cx="4740275" cy="1579880"/>
-                          <a:chOff x="0" y="0"/>
-                          <a:chExt cx="4740350" cy="1549649"/>
-                        </a:xfrm>
-                        <a:gradFill flip="none" rotWithShape="1">
-                          <a:gsLst>
-                            <a:gs pos="0">
-                              <a:schemeClr val="accent2">
-                                <a:lumMod val="67000"/>
-                              </a:schemeClr>
-                            </a:gs>
-                            <a:gs pos="48000">
-                              <a:srgbClr val="CA8064"/>
-                            </a:gs>
-                            <a:gs pos="100000">
-                              <a:schemeClr val="accent2">
-                                <a:lumMod val="60000"/>
-                                <a:lumOff val="40000"/>
-                              </a:schemeClr>
-                            </a:gs>
-                          </a:gsLst>
-                          <a:lin ang="16200000" scaled="1"/>
-                          <a:tileRect/>
-                        </a:gradFill>
-                      </wpg:grpSpPr>
-                      <wps:wsp>
-                        <wps:cNvPr id="4" name="Retardo 4"/>
-                        <wps:cNvSpPr>
-                          <a:spLocks/>
-                        </wps:cNvSpPr>
-                        <wps:spPr>
-                          <a:xfrm rot="10800000">
-                            <a:off x="0" y="0"/>
-                            <a:ext cx="1637881" cy="1547446"/>
-                          </a:xfrm>
-                          <a:prstGeom prst="flowChartDelay">
-                            <a:avLst/>
-                          </a:prstGeom>
-                          <a:grpFill/>
-                          <a:ln>
-                            <a:noFill/>
-                          </a:ln>
-                        </wps:spPr>
-                        <wps:style>
-                          <a:lnRef idx="2">
-                            <a:schemeClr val="accent1">
-                              <a:shade val="50000"/>
-                            </a:schemeClr>
-                          </a:lnRef>
-                          <a:fillRef idx="1">
-                            <a:schemeClr val="accent1"/>
-                          </a:fillRef>
-                          <a:effectRef idx="0">
-                            <a:schemeClr val="accent1"/>
-                          </a:effectRef>
-                          <a:fontRef idx="minor">
-                            <a:schemeClr val="lt1"/>
-                          </a:fontRef>
-                        </wps:style>
-                        <wps:bodyPr rot="0" spcFirstLastPara="0" vertOverflow="overflow" horzOverflow="overflow" vert="horz" wrap="square" lIns="91440" tIns="45720" rIns="91440" bIns="45720" numCol="1" spcCol="0" rtlCol="0" fromWordArt="0" anchor="ctr" anchorCtr="0" forceAA="0" compatLnSpc="1">
-                          <a:prstTxWarp prst="textNoShape">
-                            <a:avLst/>
-                          </a:prstTxWarp>
-                          <a:noAutofit/>
-                        </wps:bodyPr>
-                      </wps:wsp>
-                      <wps:wsp>
-                        <wps:cNvPr id="5" name="Rectángulo 5"/>
-                        <wps:cNvSpPr>
-                          <a:spLocks/>
-                        </wps:cNvSpPr>
-                        <wps:spPr>
-                          <a:xfrm>
-                            <a:off x="1639614" y="0"/>
-                            <a:ext cx="3100736" cy="1549649"/>
-                          </a:xfrm>
-                          <a:prstGeom prst="rect">
-                            <a:avLst/>
-                          </a:prstGeom>
-                          <a:grpFill/>
-                          <a:ln>
-                            <a:noFill/>
-                          </a:ln>
-                        </wps:spPr>
-                        <wps:style>
-                          <a:lnRef idx="2">
-                            <a:schemeClr val="accent1">
-                              <a:shade val="50000"/>
-                            </a:schemeClr>
-                          </a:lnRef>
-                          <a:fillRef idx="1">
-                            <a:schemeClr val="accent1"/>
-                          </a:fillRef>
-                          <a:effectRef idx="0">
-                            <a:schemeClr val="accent1"/>
-                          </a:effectRef>
-                          <a:fontRef idx="minor">
-                            <a:schemeClr val="lt1"/>
-                          </a:fontRef>
-                        </wps:style>
-                        <wps:bodyPr rot="0" spcFirstLastPara="0" vertOverflow="overflow" horzOverflow="overflow" vert="horz" wrap="square" lIns="91440" tIns="45720" rIns="91440" bIns="45720" numCol="1" spcCol="0" rtlCol="0" fromWordArt="0" anchor="ctr" anchorCtr="0" forceAA="0" compatLnSpc="1">
-                          <a:prstTxWarp prst="textNoShape">
-                            <a:avLst/>
-                          </a:prstTxWarp>
-                          <a:noAutofit/>
-                        </wps:bodyPr>
-                      </wps:wsp>
-                    </wpg:wgp>
-                  </a:graphicData>
-                </a:graphic>
-                <wp14:sizeRelV relativeFrom="margin">
-                  <wp14:pctHeight>0</wp14:pctHeight>
-                </wp14:sizeRelV>
-              </wp:anchor>
-            </w:drawing>
-          </mc:Choice>
-          <mc:Fallback>
-            <w:pict>
-              <v:group w14:anchorId="77D79183" id="Grupo 7" o:spid="_x0000_s1026" style="position:absolute;margin-left:282.35pt;margin-top:-72.4pt;width:373.25pt;height:124.4pt;z-index:251658240;mso-height-relative:margin" coordsize="47403,15496" o:gfxdata="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">
-                <v:shapetype id="_x0000_t135" coordsize="21600,21600" o:spt="135" path="m10800,qx21600,10800,10800,21600l,21600,,xe">
-                  <v:stroke joinstyle="miter"/>
-                  <v:path gradientshapeok="t" o:connecttype="rect" textboxrect="0,3163,18437,18437"/>
-                </v:shapetype>
-                <v:shape id="Retardo 4" o:spid="_x0000_s1027" type="#_x0000_t135" style="position:absolute;width:16378;height:15474;rotation:180;visibility:visible;mso-wrap-style:square;v-text-anchor:middle" o:gfxdata="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" filled="f" stroked="f" strokeweight="1pt"/>
-                <v:rect id="Rectángulo 5" o:spid="_x0000_s1028" style="position:absolute;left:16396;width:31007;height:15496;visibility:visible;mso-wrap-style:square;v-text-anchor:middle" o:gfxdata="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" filled="f" stroked="f" strokeweight="1pt"/>
-              </v:group>
-            </w:pict>
-          </mc:Fallback>
-        </mc:AlternateContent>
       </w:r>
     </w:p>
     <w:p>
@@ -1266,7 +1091,7 @@
                                   </pic:cNvPicPr>
                                 </pic:nvPicPr>
                                 <pic:blipFill>
-                                  <a:blip r:embed="rId1">
+                                  <a:blip r:embed="rId4">
                                     <a:extLst>
                                       <a:ext uri="{28A0092B-C50C-407E-A947-70E740481C1C}">
                                         <a14:useLocalDpi xmlns:a14="http://schemas.microsoft.com/office/drawing/2010/main" val="0"/>
@@ -1337,7 +1162,7 @@
                                   </pic:cNvPicPr>
                                 </pic:nvPicPr>
                                 <pic:blipFill rotWithShape="1">
-                                  <a:blip r:embed="rId2">
+                                  <a:blip r:embed="rId5">
                                     <a:extLst>
                                       <a:ext uri="{28A0092B-C50C-407E-A947-70E740481C1C}">
                                         <a14:useLocalDpi xmlns:a14="http://schemas.microsoft.com/office/drawing/2010/main" val="0"/>
@@ -1413,7 +1238,7 @@
                                   </pic:cNvPicPr>
                                 </pic:nvPicPr>
                                 <pic:blipFill>
-                                  <a:blip r:embed="rId3">
+                                  <a:blip r:embed="rId6">
                                     <a:extLst>
                                       <a:ext uri="{28A0092B-C50C-407E-A947-70E740481C1C}">
                                         <a14:useLocalDpi xmlns:a14="http://schemas.microsoft.com/office/drawing/2010/main" val="0"/>

</xml_diff>